<commit_message>
main code there but does it work
</commit_message>
<xml_diff>
--- a/Assignments/Assignment 3/Report.docx
+++ b/Assignments/Assignment 3/Report.docx
@@ -65,7 +65,15 @@
         <w:jc w:val="center"/>
       </w:pPr>
       <w:r>
-        <w:t>Presented to : Professor Phillip Servio</w:t>
+        <w:t xml:space="preserve">Presented </w:t>
+      </w:r>
+      <w:proofErr w:type="gramStart"/>
+      <w:r>
+        <w:t>to :</w:t>
+      </w:r>
+      <w:proofErr w:type="gramEnd"/>
+      <w:r>
+        <w:t xml:space="preserve"> Professor Phillip Servio</w:t>
       </w:r>
     </w:p>
     <w:p>
@@ -149,7 +157,7 @@
         <w:t>0</w:t>
       </w:r>
       <w:r>
-        <w:t>8</w:t>
+        <w:t>9</w:t>
       </w:r>
     </w:p>
     <w:sdt>
@@ -3196,7 +3204,10 @@
               <w:fldChar w:fldCharType="begin"/>
             </w:r>
             <w:r>
-              <w:instrText xml:space="preserve"> SEQ Equation \* ARABIC </w:instrText>
+              <w:instrText xml:space="preserve"> SEQ Equation \</w:instrText>
+            </w:r>
+            <w:r>
+              <w:instrText xml:space="preserve">* ARABIC </w:instrText>
             </w:r>
             <w:r>
               <w:fldChar w:fldCharType="separate"/>
@@ -9066,21 +9077,7 @@
         <w:rPr>
           <w:lang w:val="en-US"/>
         </w:rPr>
-        <w:t xml:space="preserve"> is obta</w:t>
-      </w:r>
-      <w:proofErr w:type="spellStart"/>
-      <w:r>
-        <w:rPr>
-          <w:lang w:val="en-US"/>
-        </w:rPr>
-        <w:t>ined</w:t>
-      </w:r>
-      <w:proofErr w:type="spellEnd"/>
-      <w:r>
-        <w:rPr>
-          <w:lang w:val="en-US"/>
-        </w:rPr>
-        <w:t xml:space="preserve"> through back substitution and the inverse through Jordan elimination (RREF)</w:t>
+        <w:t xml:space="preserve"> is obtained through back substitution and the inverse through Jordan elimination (RREF)</w:t>
       </w:r>
       <w:r>
         <w:rPr>
@@ -9845,19 +9842,7 @@
         </m:sSubSup>
       </m:oMath>
       <w:r>
-        <w:t>) = (0.3</w:t>
-      </w:r>
-      <w:r>
-        <w:t>3</w:t>
-      </w:r>
-      <w:r>
-        <w:t>, 0.</w:t>
-      </w:r>
-      <w:r>
-        <w:t>39</w:t>
-      </w:r>
-      <w:r>
-        <w:t>)</w:t>
+        <w:t>) = (0.33, 0.39)</w:t>
       </w:r>
     </w:p>
     <w:p>
@@ -9938,10 +9923,7 @@
       </w:fldSimple>
       <w:bookmarkEnd w:id="27"/>
       <w:r>
-        <w:t xml:space="preserve"> Phase Diagram </w:t>
-      </w:r>
-      <w:r>
-        <w:t xml:space="preserve">Resulting from an Initial Guess of </w:t>
+        <w:t xml:space="preserve"> Phase Diagram Resulting from an Initial Guess of </w:t>
       </w:r>
       <w:r>
         <w:rPr>
@@ -10026,19 +10008,7 @@
         </m:sSubSup>
       </m:oMath>
       <w:r>
-        <w:t>) = (0.3</w:t>
-      </w:r>
-      <w:r>
-        <w:t>5</w:t>
-      </w:r>
-      <w:r>
-        <w:t>, 0.4</w:t>
-      </w:r>
-      <w:r>
-        <w:t>3</w:t>
-      </w:r>
-      <w:r>
-        <w:t>)</w:t>
+        <w:t>) = (0.35, 0.43)</w:t>
       </w:r>
     </w:p>
     <w:p>
@@ -10164,8 +10134,13 @@
       <w:r>
         <w:t xml:space="preserve"> 0.43). </w:t>
       </w:r>
-      <w:r>
-        <w:t xml:space="preserve">In spite of this proximity, </w:t>
+      <w:proofErr w:type="gramStart"/>
+      <w:r>
+        <w:t>In spite of</w:t>
+      </w:r>
+      <w:proofErr w:type="gramEnd"/>
+      <w:r>
+        <w:t xml:space="preserve"> this proximity, </w:t>
       </w:r>
       <w:r>
         <w:t>t</w:t>
@@ -10321,6 +10296,9 @@
       </w:r>
       <w:r>
         <w:t xml:space="preserve">. </w:t>
+      </w:r>
+      <w:r>
+        <w:t xml:space="preserve">Otherwise, initial guesses that slightly deviated from a known root resulted in erroneous figure, highlighting the sensitivity of the Newton-Raphson root-solving algorithm. </w:t>
       </w:r>
     </w:p>
     <w:p/>
@@ -12286,16 +12264,8 @@
 <file path=customXml/itemProps4.xml><?xml version="1.0" encoding="utf-8"?>
 <ds:datastoreItem xmlns:ds="http://schemas.openxmlformats.org/officeDocument/2006/customXml" ds:itemID="{04367F1D-7AEF-4D2C-B4A1-5C5AED676A68}">
   <ds:schemaRefs>
+    <ds:schemaRef ds:uri="http://schemas.microsoft.com/office/2006/metadata/properties"/>
     <ds:schemaRef ds:uri="http://schemas.microsoft.com/office/infopath/2007/PartnerControls"/>
-    <ds:schemaRef ds:uri="http://purl.org/dc/dcmitype/"/>
-    <ds:schemaRef ds:uri="http://schemas.microsoft.com/office/2006/metadata/properties"/>
-    <ds:schemaRef ds:uri="http://purl.org/dc/terms/"/>
-    <ds:schemaRef ds:uri="cc43a727-5d61-4b42-920a-f2eee5ec29a4"/>
-    <ds:schemaRef ds:uri="040f8af8-ee22-4128-a7b4-e836bd4d0222"/>
-    <ds:schemaRef ds:uri="http://www.w3.org/XML/1998/namespace"/>
-    <ds:schemaRef ds:uri="http://schemas.microsoft.com/office/2006/documentManagement/types"/>
-    <ds:schemaRef ds:uri="http://schemas.openxmlformats.org/package/2006/metadata/core-properties"/>
-    <ds:schemaRef ds:uri="http://purl.org/dc/elements/1.1/"/>
   </ds:schemaRefs>
 </ds:datastoreItem>
 </file>
</xml_diff>